<commit_message>
added version history and VM description
</commit_message>
<xml_diff>
--- a/ilab-container-primer.docx
+++ b/ilab-container-primer.docx
@@ -10,7 +10,7 @@
           <w:numId w:val="13"/>
         </w:numPr>
       </w:pPr>
-      <w:bookmarkStart w:id="0" w:name="_Toc66284216"/>
+      <w:bookmarkStart w:id="0" w:name="_Toc66368230"/>
       <w:r>
         <w:t>I</w:t>
       </w:r>
@@ -100,7 +100,7 @@
             </w:rPr>
             <w:fldChar w:fldCharType="separate"/>
           </w:r>
-          <w:hyperlink w:anchor="_Toc66284216" w:history="1">
+          <w:hyperlink w:anchor="_Toc66368230" w:history="1">
             <w:r>
               <w:rPr>
                 <w:rStyle w:val="Hyperlink"/>
@@ -145,7 +145,7 @@
                 <w:noProof/>
                 <w:webHidden/>
               </w:rPr>
-              <w:instrText xml:space="preserve"> PAGEREF _Toc66284216 \h </w:instrText>
+              <w:instrText xml:space="preserve"> PAGEREF _Toc66368230 \h </w:instrText>
             </w:r>
             <w:r>
               <w:rPr>
@@ -191,7 +191,7 @@
               <w:szCs w:val="24"/>
             </w:rPr>
           </w:pPr>
-          <w:hyperlink w:anchor="_Toc66284217" w:history="1">
+          <w:hyperlink w:anchor="_Toc66368231" w:history="1">
             <w:r>
               <w:rPr>
                 <w:rStyle w:val="Hyperlink"/>
@@ -226,7 +226,7 @@
                 <w:noProof/>
                 <w:webHidden/>
               </w:rPr>
-              <w:instrText xml:space="preserve"> PAGEREF _Toc66284217 \h </w:instrText>
+              <w:instrText xml:space="preserve"> PAGEREF _Toc66368231 \h </w:instrText>
             </w:r>
             <w:r>
               <w:rPr>
@@ -246,7 +246,7 @@
                 <w:noProof/>
                 <w:webHidden/>
               </w:rPr>
-              <w:t>2</w:t>
+              <w:t>3</w:t>
             </w:r>
             <w:r>
               <w:rPr>
@@ -272,7 +272,7 @@
               <w:szCs w:val="24"/>
             </w:rPr>
           </w:pPr>
-          <w:hyperlink w:anchor="_Toc66284218" w:history="1">
+          <w:hyperlink w:anchor="_Toc66368232" w:history="1">
             <w:r>
               <w:rPr>
                 <w:rStyle w:val="Hyperlink"/>
@@ -299,78 +299,7 @@
                 <w:noProof/>
                 <w:webHidden/>
               </w:rPr>
-              <w:instrText xml:space="preserve"> PAGEREF _Toc66284218 \h </w:instrText>
-            </w:r>
-            <w:r>
-              <w:rPr>
-                <w:noProof/>
-                <w:webHidden/>
-              </w:rPr>
-            </w:r>
-            <w:r>
-              <w:rPr>
-                <w:noProof/>
-                <w:webHidden/>
-              </w:rPr>
-              <w:fldChar w:fldCharType="separate"/>
-            </w:r>
-            <w:r>
-              <w:rPr>
-                <w:noProof/>
-                <w:webHidden/>
-              </w:rPr>
-              <w:t>2</w:t>
-            </w:r>
-            <w:r>
-              <w:rPr>
-                <w:noProof/>
-                <w:webHidden/>
-              </w:rPr>
-              <w:fldChar w:fldCharType="end"/>
-            </w:r>
-          </w:hyperlink>
-        </w:p>
-        <w:p>
-          <w:pPr>
-            <w:pStyle w:val="TOC3"/>
-            <w:tabs>
-              <w:tab w:val="right" w:leader="dot" w:pos="12950"/>
-            </w:tabs>
-            <w:rPr>
-              <w:rFonts w:eastAsiaTheme="minorEastAsia" w:cstheme="minorBidi"/>
-              <w:noProof/>
-              <w:sz w:val="24"/>
-              <w:szCs w:val="24"/>
-            </w:rPr>
-          </w:pPr>
-          <w:hyperlink w:anchor="_Toc66284219" w:history="1">
-            <w:r>
-              <w:rPr>
-                <w:rStyle w:val="Hyperlink"/>
-                <w:noProof/>
-              </w:rPr>
-              <w:t>2.1.1 Container Architecture</w:t>
-            </w:r>
-            <w:r>
-              <w:rPr>
-                <w:noProof/>
-                <w:webHidden/>
-              </w:rPr>
-              <w:tab/>
-            </w:r>
-            <w:r>
-              <w:rPr>
-                <w:noProof/>
-                <w:webHidden/>
-              </w:rPr>
-              <w:fldChar w:fldCharType="begin"/>
-            </w:r>
-            <w:r>
-              <w:rPr>
-                <w:noProof/>
-                <w:webHidden/>
-              </w:rPr>
-              <w:instrText xml:space="preserve"> PAGEREF _Toc66284219 \h </w:instrText>
+              <w:instrText xml:space="preserve"> PAGEREF _Toc66368232 \h </w:instrText>
             </w:r>
             <w:r>
               <w:rPr>
@@ -414,7 +343,14 @@
               <w:szCs w:val="24"/>
             </w:rPr>
           </w:pPr>
-          <w:hyperlink w:anchor="_Toc66284220" w:history="1">
+          <w:hyperlink w:anchor="_Toc66368233" w:history="1">
+            <w:r>
+              <w:rPr>
+                <w:rStyle w:val="Hyperlink"/>
+                <w:noProof/>
+              </w:rPr>
+              <w:t>2.1.1 Container Architecture</w:t>
+            </w:r>
             <w:r>
               <w:rPr>
                 <w:noProof/>
@@ -434,7 +370,7 @@
                 <w:noProof/>
                 <w:webHidden/>
               </w:rPr>
-              <w:instrText xml:space="preserve"> PAGEREF _Toc66284220 \h </w:instrText>
+              <w:instrText xml:space="preserve"> PAGEREF _Toc66368233 \h </w:instrText>
             </w:r>
             <w:r>
               <w:rPr>
@@ -478,7 +414,7 @@
               <w:szCs w:val="24"/>
             </w:rPr>
           </w:pPr>
-          <w:hyperlink w:anchor="_Toc66284221" w:history="1">
+          <w:hyperlink w:anchor="_Toc66368234" w:history="1">
             <w:r>
               <w:rPr>
                 <w:noProof/>
@@ -498,277 +434,7 @@
                 <w:noProof/>
                 <w:webHidden/>
               </w:rPr>
-              <w:instrText xml:space="preserve"> PAGEREF _Toc66284221 \h </w:instrText>
-            </w:r>
-            <w:r>
-              <w:rPr>
-                <w:noProof/>
-                <w:webHidden/>
-              </w:rPr>
-            </w:r>
-            <w:r>
-              <w:rPr>
-                <w:noProof/>
-                <w:webHidden/>
-              </w:rPr>
-              <w:fldChar w:fldCharType="separate"/>
-            </w:r>
-            <w:r>
-              <w:rPr>
-                <w:noProof/>
-                <w:webHidden/>
-              </w:rPr>
-              <w:t>4</w:t>
-            </w:r>
-            <w:r>
-              <w:rPr>
-                <w:noProof/>
-                <w:webHidden/>
-              </w:rPr>
-              <w:fldChar w:fldCharType="end"/>
-            </w:r>
-          </w:hyperlink>
-        </w:p>
-        <w:p>
-          <w:pPr>
-            <w:pStyle w:val="TOC3"/>
-            <w:tabs>
-              <w:tab w:val="right" w:leader="dot" w:pos="12950"/>
-            </w:tabs>
-            <w:rPr>
-              <w:rFonts w:eastAsiaTheme="minorEastAsia" w:cstheme="minorBidi"/>
-              <w:noProof/>
-              <w:sz w:val="24"/>
-              <w:szCs w:val="24"/>
-            </w:rPr>
-          </w:pPr>
-          <w:hyperlink w:anchor="_Toc66284222" w:history="1">
-            <w:r>
-              <w:rPr>
-                <w:noProof/>
-                <w:webHidden/>
-              </w:rPr>
-              <w:tab/>
-            </w:r>
-            <w:r>
-              <w:rPr>
-                <w:noProof/>
-                <w:webHidden/>
-              </w:rPr>
-              <w:fldChar w:fldCharType="begin"/>
-            </w:r>
-            <w:r>
-              <w:rPr>
-                <w:noProof/>
-                <w:webHidden/>
-              </w:rPr>
-              <w:instrText xml:space="preserve"> PAGEREF _Toc66284222 \h </w:instrText>
-            </w:r>
-            <w:r>
-              <w:rPr>
-                <w:noProof/>
-                <w:webHidden/>
-              </w:rPr>
-            </w:r>
-            <w:r>
-              <w:rPr>
-                <w:noProof/>
-                <w:webHidden/>
-              </w:rPr>
-              <w:fldChar w:fldCharType="separate"/>
-            </w:r>
-            <w:r>
-              <w:rPr>
-                <w:noProof/>
-                <w:webHidden/>
-              </w:rPr>
-              <w:t>4</w:t>
-            </w:r>
-            <w:r>
-              <w:rPr>
-                <w:noProof/>
-                <w:webHidden/>
-              </w:rPr>
-              <w:fldChar w:fldCharType="end"/>
-            </w:r>
-          </w:hyperlink>
-        </w:p>
-        <w:p>
-          <w:pPr>
-            <w:pStyle w:val="TOC3"/>
-            <w:tabs>
-              <w:tab w:val="right" w:leader="dot" w:pos="12950"/>
-            </w:tabs>
-            <w:rPr>
-              <w:rFonts w:eastAsiaTheme="minorEastAsia" w:cstheme="minorBidi"/>
-              <w:noProof/>
-              <w:sz w:val="24"/>
-              <w:szCs w:val="24"/>
-            </w:rPr>
-          </w:pPr>
-          <w:hyperlink w:anchor="_Toc66284223" w:history="1">
-            <w:r>
-              <w:rPr>
-                <w:noProof/>
-                <w:webHidden/>
-              </w:rPr>
-              <w:tab/>
-            </w:r>
-            <w:r>
-              <w:rPr>
-                <w:noProof/>
-                <w:webHidden/>
-              </w:rPr>
-              <w:fldChar w:fldCharType="begin"/>
-            </w:r>
-            <w:r>
-              <w:rPr>
-                <w:noProof/>
-                <w:webHidden/>
-              </w:rPr>
-              <w:instrText xml:space="preserve"> PAGEREF _Toc66284223 \h </w:instrText>
-            </w:r>
-            <w:r>
-              <w:rPr>
-                <w:noProof/>
-                <w:webHidden/>
-              </w:rPr>
-            </w:r>
-            <w:r>
-              <w:rPr>
-                <w:noProof/>
-                <w:webHidden/>
-              </w:rPr>
-              <w:fldChar w:fldCharType="separate"/>
-            </w:r>
-            <w:r>
-              <w:rPr>
-                <w:noProof/>
-                <w:webHidden/>
-              </w:rPr>
-              <w:t>4</w:t>
-            </w:r>
-            <w:r>
-              <w:rPr>
-                <w:noProof/>
-                <w:webHidden/>
-              </w:rPr>
-              <w:fldChar w:fldCharType="end"/>
-            </w:r>
-          </w:hyperlink>
-        </w:p>
-        <w:p>
-          <w:pPr>
-            <w:pStyle w:val="TOC3"/>
-            <w:tabs>
-              <w:tab w:val="right" w:leader="dot" w:pos="12950"/>
-            </w:tabs>
-            <w:rPr>
-              <w:rFonts w:eastAsiaTheme="minorEastAsia" w:cstheme="minorBidi"/>
-              <w:noProof/>
-              <w:sz w:val="24"/>
-              <w:szCs w:val="24"/>
-            </w:rPr>
-          </w:pPr>
-          <w:hyperlink w:anchor="_Toc66284224" w:history="1">
-            <w:r>
-              <w:rPr>
-                <w:rStyle w:val="Hyperlink"/>
-                <w:noProof/>
-              </w:rPr>
-              <w:t>2.1.2 Container Naming Conventions</w:t>
-            </w:r>
-            <w:r>
-              <w:rPr>
-                <w:noProof/>
-                <w:webHidden/>
-              </w:rPr>
-              <w:tab/>
-            </w:r>
-            <w:r>
-              <w:rPr>
-                <w:noProof/>
-                <w:webHidden/>
-              </w:rPr>
-              <w:fldChar w:fldCharType="begin"/>
-            </w:r>
-            <w:r>
-              <w:rPr>
-                <w:noProof/>
-                <w:webHidden/>
-              </w:rPr>
-              <w:instrText xml:space="preserve"> PAGEREF _Toc66284224 \h </w:instrText>
-            </w:r>
-            <w:r>
-              <w:rPr>
-                <w:noProof/>
-                <w:webHidden/>
-              </w:rPr>
-            </w:r>
-            <w:r>
-              <w:rPr>
-                <w:noProof/>
-                <w:webHidden/>
-              </w:rPr>
-              <w:fldChar w:fldCharType="separate"/>
-            </w:r>
-            <w:r>
-              <w:rPr>
-                <w:noProof/>
-                <w:webHidden/>
-              </w:rPr>
-              <w:t>4</w:t>
-            </w:r>
-            <w:r>
-              <w:rPr>
-                <w:noProof/>
-                <w:webHidden/>
-              </w:rPr>
-              <w:fldChar w:fldCharType="end"/>
-            </w:r>
-          </w:hyperlink>
-        </w:p>
-        <w:p>
-          <w:pPr>
-            <w:pStyle w:val="TOC3"/>
-            <w:tabs>
-              <w:tab w:val="right" w:leader="dot" w:pos="12950"/>
-            </w:tabs>
-            <w:rPr>
-              <w:rFonts w:eastAsiaTheme="minorEastAsia" w:cstheme="minorBidi"/>
-              <w:noProof/>
-              <w:sz w:val="24"/>
-              <w:szCs w:val="24"/>
-            </w:rPr>
-          </w:pPr>
-          <w:hyperlink w:anchor="_Toc66284225" w:history="1">
-            <w:r>
-              <w:rPr>
-                <w:rStyle w:val="Hyperlink"/>
-                <w:noProof/>
-              </w:rPr>
-              <w:t>2.1.3 Container Inventory</w:t>
-            </w:r>
-            <w:r>
-              <w:rPr>
-                <w:noProof/>
-                <w:webHidden/>
-              </w:rPr>
-              <w:tab/>
-            </w:r>
-            <w:r>
-              <w:rPr>
-                <w:noProof/>
-                <w:webHidden/>
-              </w:rPr>
-              <w:fldChar w:fldCharType="begin"/>
-            </w:r>
-            <w:r>
-              <w:rPr>
-                <w:noProof/>
-                <w:webHidden/>
-              </w:rPr>
-              <w:instrText xml:space="preserve"> PAGEREF _Toc66284225 \h </w:instrText>
+              <w:instrText xml:space="preserve"> PAGEREF _Toc66368234 \h </w:instrText>
             </w:r>
             <w:r>
               <w:rPr>
@@ -801,6 +467,340 @@
         </w:p>
         <w:p>
           <w:pPr>
+            <w:pStyle w:val="TOC3"/>
+            <w:tabs>
+              <w:tab w:val="right" w:leader="dot" w:pos="12950"/>
+            </w:tabs>
+            <w:rPr>
+              <w:rFonts w:eastAsiaTheme="minorEastAsia" w:cstheme="minorBidi"/>
+              <w:noProof/>
+              <w:sz w:val="24"/>
+              <w:szCs w:val="24"/>
+            </w:rPr>
+          </w:pPr>
+          <w:hyperlink w:anchor="_Toc66368235" w:history="1">
+            <w:r>
+              <w:rPr>
+                <w:noProof/>
+                <w:webHidden/>
+              </w:rPr>
+              <w:tab/>
+            </w:r>
+            <w:r>
+              <w:rPr>
+                <w:noProof/>
+                <w:webHidden/>
+              </w:rPr>
+              <w:fldChar w:fldCharType="begin"/>
+            </w:r>
+            <w:r>
+              <w:rPr>
+                <w:noProof/>
+                <w:webHidden/>
+              </w:rPr>
+              <w:instrText xml:space="preserve"> PAGEREF _Toc66368235 \h </w:instrText>
+            </w:r>
+            <w:r>
+              <w:rPr>
+                <w:noProof/>
+                <w:webHidden/>
+              </w:rPr>
+            </w:r>
+            <w:r>
+              <w:rPr>
+                <w:noProof/>
+                <w:webHidden/>
+              </w:rPr>
+              <w:fldChar w:fldCharType="separate"/>
+            </w:r>
+            <w:r>
+              <w:rPr>
+                <w:noProof/>
+                <w:webHidden/>
+              </w:rPr>
+              <w:t>5</w:t>
+            </w:r>
+            <w:r>
+              <w:rPr>
+                <w:noProof/>
+                <w:webHidden/>
+              </w:rPr>
+              <w:fldChar w:fldCharType="end"/>
+            </w:r>
+          </w:hyperlink>
+        </w:p>
+        <w:p>
+          <w:pPr>
+            <w:pStyle w:val="TOC3"/>
+            <w:tabs>
+              <w:tab w:val="right" w:leader="dot" w:pos="12950"/>
+            </w:tabs>
+            <w:rPr>
+              <w:rFonts w:eastAsiaTheme="minorEastAsia" w:cstheme="minorBidi"/>
+              <w:noProof/>
+              <w:sz w:val="24"/>
+              <w:szCs w:val="24"/>
+            </w:rPr>
+          </w:pPr>
+          <w:hyperlink w:anchor="_Toc66368236" w:history="1">
+            <w:r>
+              <w:rPr>
+                <w:noProof/>
+                <w:webHidden/>
+              </w:rPr>
+              <w:tab/>
+            </w:r>
+            <w:r>
+              <w:rPr>
+                <w:noProof/>
+                <w:webHidden/>
+              </w:rPr>
+              <w:fldChar w:fldCharType="begin"/>
+            </w:r>
+            <w:r>
+              <w:rPr>
+                <w:noProof/>
+                <w:webHidden/>
+              </w:rPr>
+              <w:instrText xml:space="preserve"> PAGEREF _Toc66368236 \h </w:instrText>
+            </w:r>
+            <w:r>
+              <w:rPr>
+                <w:noProof/>
+                <w:webHidden/>
+              </w:rPr>
+            </w:r>
+            <w:r>
+              <w:rPr>
+                <w:noProof/>
+                <w:webHidden/>
+              </w:rPr>
+              <w:fldChar w:fldCharType="separate"/>
+            </w:r>
+            <w:r>
+              <w:rPr>
+                <w:noProof/>
+                <w:webHidden/>
+              </w:rPr>
+              <w:t>5</w:t>
+            </w:r>
+            <w:r>
+              <w:rPr>
+                <w:noProof/>
+                <w:webHidden/>
+              </w:rPr>
+              <w:fldChar w:fldCharType="end"/>
+            </w:r>
+          </w:hyperlink>
+        </w:p>
+        <w:p>
+          <w:pPr>
+            <w:pStyle w:val="TOC3"/>
+            <w:tabs>
+              <w:tab w:val="right" w:leader="dot" w:pos="12950"/>
+            </w:tabs>
+            <w:rPr>
+              <w:rFonts w:eastAsiaTheme="minorEastAsia" w:cstheme="minorBidi"/>
+              <w:noProof/>
+              <w:sz w:val="24"/>
+              <w:szCs w:val="24"/>
+            </w:rPr>
+          </w:pPr>
+          <w:hyperlink w:anchor="_Toc66368237" w:history="1">
+            <w:r>
+              <w:rPr>
+                <w:noProof/>
+                <w:webHidden/>
+              </w:rPr>
+              <w:tab/>
+            </w:r>
+            <w:r>
+              <w:rPr>
+                <w:noProof/>
+                <w:webHidden/>
+              </w:rPr>
+              <w:fldChar w:fldCharType="begin"/>
+            </w:r>
+            <w:r>
+              <w:rPr>
+                <w:noProof/>
+                <w:webHidden/>
+              </w:rPr>
+              <w:instrText xml:space="preserve"> PAGEREF _Toc66368237 \h </w:instrText>
+            </w:r>
+            <w:r>
+              <w:rPr>
+                <w:noProof/>
+                <w:webHidden/>
+              </w:rPr>
+            </w:r>
+            <w:r>
+              <w:rPr>
+                <w:noProof/>
+                <w:webHidden/>
+              </w:rPr>
+              <w:fldChar w:fldCharType="separate"/>
+            </w:r>
+            <w:r>
+              <w:rPr>
+                <w:noProof/>
+                <w:webHidden/>
+              </w:rPr>
+              <w:t>5</w:t>
+            </w:r>
+            <w:r>
+              <w:rPr>
+                <w:noProof/>
+                <w:webHidden/>
+              </w:rPr>
+              <w:fldChar w:fldCharType="end"/>
+            </w:r>
+          </w:hyperlink>
+        </w:p>
+        <w:p>
+          <w:pPr>
+            <w:pStyle w:val="TOC3"/>
+            <w:tabs>
+              <w:tab w:val="right" w:leader="dot" w:pos="12950"/>
+            </w:tabs>
+            <w:rPr>
+              <w:rFonts w:eastAsiaTheme="minorEastAsia" w:cstheme="minorBidi"/>
+              <w:noProof/>
+              <w:sz w:val="24"/>
+              <w:szCs w:val="24"/>
+            </w:rPr>
+          </w:pPr>
+          <w:hyperlink w:anchor="_Toc66368238" w:history="1">
+            <w:r>
+              <w:rPr>
+                <w:rStyle w:val="Hyperlink"/>
+                <w:noProof/>
+              </w:rPr>
+              <w:t>2.1.2 Container Naming Conventions</w:t>
+            </w:r>
+            <w:r>
+              <w:rPr>
+                <w:noProof/>
+                <w:webHidden/>
+              </w:rPr>
+              <w:tab/>
+            </w:r>
+            <w:r>
+              <w:rPr>
+                <w:noProof/>
+                <w:webHidden/>
+              </w:rPr>
+              <w:fldChar w:fldCharType="begin"/>
+            </w:r>
+            <w:r>
+              <w:rPr>
+                <w:noProof/>
+                <w:webHidden/>
+              </w:rPr>
+              <w:instrText xml:space="preserve"> PAGEREF _Toc66368238 \h </w:instrText>
+            </w:r>
+            <w:r>
+              <w:rPr>
+                <w:noProof/>
+                <w:webHidden/>
+              </w:rPr>
+            </w:r>
+            <w:r>
+              <w:rPr>
+                <w:noProof/>
+                <w:webHidden/>
+              </w:rPr>
+              <w:fldChar w:fldCharType="separate"/>
+            </w:r>
+            <w:r>
+              <w:rPr>
+                <w:noProof/>
+                <w:webHidden/>
+              </w:rPr>
+              <w:t>5</w:t>
+            </w:r>
+            <w:r>
+              <w:rPr>
+                <w:noProof/>
+                <w:webHidden/>
+              </w:rPr>
+              <w:fldChar w:fldCharType="end"/>
+            </w:r>
+          </w:hyperlink>
+        </w:p>
+        <w:p>
+          <w:pPr>
+            <w:pStyle w:val="TOC3"/>
+            <w:tabs>
+              <w:tab w:val="right" w:leader="dot" w:pos="12950"/>
+            </w:tabs>
+            <w:rPr>
+              <w:rFonts w:eastAsiaTheme="minorEastAsia" w:cstheme="minorBidi"/>
+              <w:noProof/>
+              <w:sz w:val="24"/>
+              <w:szCs w:val="24"/>
+            </w:rPr>
+          </w:pPr>
+          <w:hyperlink w:anchor="_Toc66368239" w:history="1">
+            <w:r>
+              <w:rPr>
+                <w:rStyle w:val="Hyperlink"/>
+                <w:noProof/>
+              </w:rPr>
+              <w:t>2.1.3 Container Inventory</w:t>
+            </w:r>
+            <w:r>
+              <w:rPr>
+                <w:noProof/>
+                <w:webHidden/>
+              </w:rPr>
+              <w:tab/>
+            </w:r>
+            <w:r>
+              <w:rPr>
+                <w:noProof/>
+                <w:webHidden/>
+              </w:rPr>
+              <w:fldChar w:fldCharType="begin"/>
+            </w:r>
+            <w:r>
+              <w:rPr>
+                <w:noProof/>
+                <w:webHidden/>
+              </w:rPr>
+              <w:instrText xml:space="preserve"> PAGEREF _Toc66368239 \h </w:instrText>
+            </w:r>
+            <w:r>
+              <w:rPr>
+                <w:noProof/>
+                <w:webHidden/>
+              </w:rPr>
+            </w:r>
+            <w:r>
+              <w:rPr>
+                <w:noProof/>
+                <w:webHidden/>
+              </w:rPr>
+              <w:fldChar w:fldCharType="separate"/>
+            </w:r>
+            <w:r>
+              <w:rPr>
+                <w:noProof/>
+                <w:webHidden/>
+              </w:rPr>
+              <w:t>6</w:t>
+            </w:r>
+            <w:r>
+              <w:rPr>
+                <w:noProof/>
+                <w:webHidden/>
+              </w:rPr>
+              <w:fldChar w:fldCharType="end"/>
+            </w:r>
+          </w:hyperlink>
+        </w:p>
+        <w:p>
+          <w:pPr>
             <w:pStyle w:val="TOC1"/>
             <w:tabs>
               <w:tab w:val="right" w:leader="dot" w:pos="12950"/>
@@ -814,7 +814,7 @@
               <w:noProof/>
             </w:rPr>
           </w:pPr>
-          <w:hyperlink w:anchor="_Toc66284226" w:history="1">
+          <w:hyperlink w:anchor="_Toc66368240" w:history="1">
             <w:r>
               <w:rPr>
                 <w:rStyle w:val="Hyperlink"/>
@@ -841,80 +841,7 @@
                 <w:noProof/>
                 <w:webHidden/>
               </w:rPr>
-              <w:instrText xml:space="preserve"> PAGEREF _Toc66284226 \h </w:instrText>
-            </w:r>
-            <w:r>
-              <w:rPr>
-                <w:noProof/>
-                <w:webHidden/>
-              </w:rPr>
-            </w:r>
-            <w:r>
-              <w:rPr>
-                <w:noProof/>
-                <w:webHidden/>
-              </w:rPr>
-              <w:fldChar w:fldCharType="separate"/>
-            </w:r>
-            <w:r>
-              <w:rPr>
-                <w:noProof/>
-                <w:webHidden/>
-              </w:rPr>
-              <w:t>7</w:t>
-            </w:r>
-            <w:r>
-              <w:rPr>
-                <w:noProof/>
-                <w:webHidden/>
-              </w:rPr>
-              <w:fldChar w:fldCharType="end"/>
-            </w:r>
-          </w:hyperlink>
-        </w:p>
-        <w:p>
-          <w:pPr>
-            <w:pStyle w:val="TOC1"/>
-            <w:tabs>
-              <w:tab w:val="right" w:leader="dot" w:pos="12950"/>
-            </w:tabs>
-            <w:rPr>
-              <w:rFonts w:eastAsiaTheme="minorEastAsia" w:cstheme="minorBidi"/>
-              <w:b w:val="0"/>
-              <w:bCs w:val="0"/>
-              <w:i w:val="0"/>
-              <w:iCs w:val="0"/>
-              <w:noProof/>
-            </w:rPr>
-          </w:pPr>
-          <w:hyperlink w:anchor="_Toc66284227" w:history="1">
-            <w:r>
-              <w:rPr>
-                <w:rStyle w:val="Hyperlink"/>
-                <w:noProof/>
-              </w:rPr>
-              <w:t>4. Container Build &amp; Deployment Strategy [CB]</w:t>
-            </w:r>
-            <w:r>
-              <w:rPr>
-                <w:noProof/>
-                <w:webHidden/>
-              </w:rPr>
-              <w:tab/>
-            </w:r>
-            <w:r>
-              <w:rPr>
-                <w:noProof/>
-                <w:webHidden/>
-              </w:rPr>
-              <w:fldChar w:fldCharType="begin"/>
-            </w:r>
-            <w:r>
-              <w:rPr>
-                <w:noProof/>
-                <w:webHidden/>
-              </w:rPr>
-              <w:instrText xml:space="preserve"> PAGEREF _Toc66284227 \h </w:instrText>
+              <w:instrText xml:space="preserve"> PAGEREF _Toc66368240 \h </w:instrText>
             </w:r>
             <w:r>
               <w:rPr>
@@ -960,13 +887,13 @@
               <w:noProof/>
             </w:rPr>
           </w:pPr>
-          <w:hyperlink w:anchor="_Toc66284228" w:history="1">
+          <w:hyperlink w:anchor="_Toc66368241" w:history="1">
             <w:r>
               <w:rPr>
                 <w:rStyle w:val="Hyperlink"/>
                 <w:noProof/>
               </w:rPr>
-              <w:t>5. Container Configuration Management Strategy [CB]</w:t>
+              <w:t>4. Container Build &amp; Deployment Strategy [CB]</w:t>
             </w:r>
             <w:r>
               <w:rPr>
@@ -987,7 +914,7 @@
                 <w:noProof/>
                 <w:webHidden/>
               </w:rPr>
-              <w:instrText xml:space="preserve"> PAGEREF _Toc66284228 \h </w:instrText>
+              <w:instrText xml:space="preserve"> PAGEREF _Toc66368241 \h </w:instrText>
             </w:r>
             <w:r>
               <w:rPr>
@@ -1033,7 +960,80 @@
               <w:noProof/>
             </w:rPr>
           </w:pPr>
-          <w:hyperlink w:anchor="_Toc66284229" w:history="1">
+          <w:hyperlink w:anchor="_Toc66368242" w:history="1">
+            <w:r>
+              <w:rPr>
+                <w:rStyle w:val="Hyperlink"/>
+                <w:noProof/>
+              </w:rPr>
+              <w:t>5. Container Configuration Management Strategy [CB]</w:t>
+            </w:r>
+            <w:r>
+              <w:rPr>
+                <w:noProof/>
+                <w:webHidden/>
+              </w:rPr>
+              <w:tab/>
+            </w:r>
+            <w:r>
+              <w:rPr>
+                <w:noProof/>
+                <w:webHidden/>
+              </w:rPr>
+              <w:fldChar w:fldCharType="begin"/>
+            </w:r>
+            <w:r>
+              <w:rPr>
+                <w:noProof/>
+                <w:webHidden/>
+              </w:rPr>
+              <w:instrText xml:space="preserve"> PAGEREF _Toc66368242 \h </w:instrText>
+            </w:r>
+            <w:r>
+              <w:rPr>
+                <w:noProof/>
+                <w:webHidden/>
+              </w:rPr>
+            </w:r>
+            <w:r>
+              <w:rPr>
+                <w:noProof/>
+                <w:webHidden/>
+              </w:rPr>
+              <w:fldChar w:fldCharType="separate"/>
+            </w:r>
+            <w:r>
+              <w:rPr>
+                <w:noProof/>
+                <w:webHidden/>
+              </w:rPr>
+              <w:t>10</w:t>
+            </w:r>
+            <w:r>
+              <w:rPr>
+                <w:noProof/>
+                <w:webHidden/>
+              </w:rPr>
+              <w:fldChar w:fldCharType="end"/>
+            </w:r>
+          </w:hyperlink>
+        </w:p>
+        <w:p>
+          <w:pPr>
+            <w:pStyle w:val="TOC1"/>
+            <w:tabs>
+              <w:tab w:val="right" w:leader="dot" w:pos="12950"/>
+            </w:tabs>
+            <w:rPr>
+              <w:rFonts w:eastAsiaTheme="minorEastAsia" w:cstheme="minorBidi"/>
+              <w:b w:val="0"/>
+              <w:bCs w:val="0"/>
+              <w:i w:val="0"/>
+              <w:iCs w:val="0"/>
+              <w:noProof/>
+            </w:rPr>
+          </w:pPr>
+          <w:hyperlink w:anchor="_Toc66368243" w:history="1">
             <w:r>
               <w:rPr>
                 <w:rStyle w:val="Hyperlink"/>
@@ -1060,153 +1060,7 @@
                 <w:noProof/>
                 <w:webHidden/>
               </w:rPr>
-              <w:instrText xml:space="preserve"> PAGEREF _Toc66284229 \h </w:instrText>
-            </w:r>
-            <w:r>
-              <w:rPr>
-                <w:noProof/>
-                <w:webHidden/>
-              </w:rPr>
-            </w:r>
-            <w:r>
-              <w:rPr>
-                <w:noProof/>
-                <w:webHidden/>
-              </w:rPr>
-              <w:fldChar w:fldCharType="separate"/>
-            </w:r>
-            <w:r>
-              <w:rPr>
-                <w:noProof/>
-                <w:webHidden/>
-              </w:rPr>
-              <w:t>12</w:t>
-            </w:r>
-            <w:r>
-              <w:rPr>
-                <w:noProof/>
-                <w:webHidden/>
-              </w:rPr>
-              <w:fldChar w:fldCharType="end"/>
-            </w:r>
-          </w:hyperlink>
-        </w:p>
-        <w:p>
-          <w:pPr>
-            <w:pStyle w:val="TOC2"/>
-            <w:tabs>
-              <w:tab w:val="right" w:leader="dot" w:pos="12950"/>
-            </w:tabs>
-            <w:rPr>
-              <w:rFonts w:eastAsiaTheme="minorEastAsia" w:cstheme="minorBidi"/>
-              <w:b w:val="0"/>
-              <w:bCs w:val="0"/>
-              <w:noProof/>
-              <w:sz w:val="24"/>
-              <w:szCs w:val="24"/>
-            </w:rPr>
-          </w:pPr>
-          <w:hyperlink w:anchor="_Toc66284230" w:history="1">
-            <w:r>
-              <w:rPr>
-                <w:rStyle w:val="Hyperlink"/>
-                <w:noProof/>
-              </w:rPr>
-              <w:t>6.1 Container Builder FAQs</w:t>
-            </w:r>
-            <w:r>
-              <w:rPr>
-                <w:noProof/>
-                <w:webHidden/>
-              </w:rPr>
-              <w:tab/>
-            </w:r>
-            <w:r>
-              <w:rPr>
-                <w:noProof/>
-                <w:webHidden/>
-              </w:rPr>
-              <w:fldChar w:fldCharType="begin"/>
-            </w:r>
-            <w:r>
-              <w:rPr>
-                <w:noProof/>
-                <w:webHidden/>
-              </w:rPr>
-              <w:instrText xml:space="preserve"> PAGEREF _Toc66284230 \h </w:instrText>
-            </w:r>
-            <w:r>
-              <w:rPr>
-                <w:noProof/>
-                <w:webHidden/>
-              </w:rPr>
-            </w:r>
-            <w:r>
-              <w:rPr>
-                <w:noProof/>
-                <w:webHidden/>
-              </w:rPr>
-              <w:fldChar w:fldCharType="separate"/>
-            </w:r>
-            <w:r>
-              <w:rPr>
-                <w:noProof/>
-                <w:webHidden/>
-              </w:rPr>
-              <w:t>12</w:t>
-            </w:r>
-            <w:r>
-              <w:rPr>
-                <w:noProof/>
-                <w:webHidden/>
-              </w:rPr>
-              <w:fldChar w:fldCharType="end"/>
-            </w:r>
-          </w:hyperlink>
-        </w:p>
-        <w:p>
-          <w:pPr>
-            <w:pStyle w:val="TOC2"/>
-            <w:tabs>
-              <w:tab w:val="right" w:leader="dot" w:pos="12950"/>
-            </w:tabs>
-            <w:rPr>
-              <w:rFonts w:eastAsiaTheme="minorEastAsia" w:cstheme="minorBidi"/>
-              <w:b w:val="0"/>
-              <w:bCs w:val="0"/>
-              <w:noProof/>
-              <w:sz w:val="24"/>
-              <w:szCs w:val="24"/>
-            </w:rPr>
-          </w:pPr>
-          <w:hyperlink w:anchor="_Toc66284231" w:history="1">
-            <w:r>
-              <w:rPr>
-                <w:rStyle w:val="Hyperlink"/>
-                <w:noProof/>
-              </w:rPr>
-              <w:t>6.2 Container User FAQs</w:t>
-            </w:r>
-            <w:r>
-              <w:rPr>
-                <w:noProof/>
-                <w:webHidden/>
-              </w:rPr>
-              <w:tab/>
-            </w:r>
-            <w:r>
-              <w:rPr>
-                <w:noProof/>
-                <w:webHidden/>
-              </w:rPr>
-              <w:fldChar w:fldCharType="begin"/>
-            </w:r>
-            <w:r>
-              <w:rPr>
-                <w:noProof/>
-                <w:webHidden/>
-              </w:rPr>
-              <w:instrText xml:space="preserve"> PAGEREF _Toc66284231 \h </w:instrText>
+              <w:instrText xml:space="preserve"> PAGEREF _Toc66368243 \h </w:instrText>
             </w:r>
             <w:r>
               <w:rPr>
@@ -1252,7 +1106,153 @@
               <w:szCs w:val="24"/>
             </w:rPr>
           </w:pPr>
-          <w:hyperlink w:anchor="_Toc66284232" w:history="1">
+          <w:hyperlink w:anchor="_Toc66368244" w:history="1">
+            <w:r>
+              <w:rPr>
+                <w:rStyle w:val="Hyperlink"/>
+                <w:noProof/>
+              </w:rPr>
+              <w:t>6.1 Container Builder FAQs</w:t>
+            </w:r>
+            <w:r>
+              <w:rPr>
+                <w:noProof/>
+                <w:webHidden/>
+              </w:rPr>
+              <w:tab/>
+            </w:r>
+            <w:r>
+              <w:rPr>
+                <w:noProof/>
+                <w:webHidden/>
+              </w:rPr>
+              <w:fldChar w:fldCharType="begin"/>
+            </w:r>
+            <w:r>
+              <w:rPr>
+                <w:noProof/>
+                <w:webHidden/>
+              </w:rPr>
+              <w:instrText xml:space="preserve"> PAGEREF _Toc66368244 \h </w:instrText>
+            </w:r>
+            <w:r>
+              <w:rPr>
+                <w:noProof/>
+                <w:webHidden/>
+              </w:rPr>
+            </w:r>
+            <w:r>
+              <w:rPr>
+                <w:noProof/>
+                <w:webHidden/>
+              </w:rPr>
+              <w:fldChar w:fldCharType="separate"/>
+            </w:r>
+            <w:r>
+              <w:rPr>
+                <w:noProof/>
+                <w:webHidden/>
+              </w:rPr>
+              <w:t>13</w:t>
+            </w:r>
+            <w:r>
+              <w:rPr>
+                <w:noProof/>
+                <w:webHidden/>
+              </w:rPr>
+              <w:fldChar w:fldCharType="end"/>
+            </w:r>
+          </w:hyperlink>
+        </w:p>
+        <w:p>
+          <w:pPr>
+            <w:pStyle w:val="TOC2"/>
+            <w:tabs>
+              <w:tab w:val="right" w:leader="dot" w:pos="12950"/>
+            </w:tabs>
+            <w:rPr>
+              <w:rFonts w:eastAsiaTheme="minorEastAsia" w:cstheme="minorBidi"/>
+              <w:b w:val="0"/>
+              <w:bCs w:val="0"/>
+              <w:noProof/>
+              <w:sz w:val="24"/>
+              <w:szCs w:val="24"/>
+            </w:rPr>
+          </w:pPr>
+          <w:hyperlink w:anchor="_Toc66368245" w:history="1">
+            <w:r>
+              <w:rPr>
+                <w:rStyle w:val="Hyperlink"/>
+                <w:noProof/>
+              </w:rPr>
+              <w:t>6.2 Container User FAQs</w:t>
+            </w:r>
+            <w:r>
+              <w:rPr>
+                <w:noProof/>
+                <w:webHidden/>
+              </w:rPr>
+              <w:tab/>
+            </w:r>
+            <w:r>
+              <w:rPr>
+                <w:noProof/>
+                <w:webHidden/>
+              </w:rPr>
+              <w:fldChar w:fldCharType="begin"/>
+            </w:r>
+            <w:r>
+              <w:rPr>
+                <w:noProof/>
+                <w:webHidden/>
+              </w:rPr>
+              <w:instrText xml:space="preserve"> PAGEREF _Toc66368245 \h </w:instrText>
+            </w:r>
+            <w:r>
+              <w:rPr>
+                <w:noProof/>
+                <w:webHidden/>
+              </w:rPr>
+            </w:r>
+            <w:r>
+              <w:rPr>
+                <w:noProof/>
+                <w:webHidden/>
+              </w:rPr>
+              <w:fldChar w:fldCharType="separate"/>
+            </w:r>
+            <w:r>
+              <w:rPr>
+                <w:noProof/>
+                <w:webHidden/>
+              </w:rPr>
+              <w:t>14</w:t>
+            </w:r>
+            <w:r>
+              <w:rPr>
+                <w:noProof/>
+                <w:webHidden/>
+              </w:rPr>
+              <w:fldChar w:fldCharType="end"/>
+            </w:r>
+          </w:hyperlink>
+        </w:p>
+        <w:p>
+          <w:pPr>
+            <w:pStyle w:val="TOC2"/>
+            <w:tabs>
+              <w:tab w:val="right" w:leader="dot" w:pos="12950"/>
+            </w:tabs>
+            <w:rPr>
+              <w:rFonts w:eastAsiaTheme="minorEastAsia" w:cstheme="minorBidi"/>
+              <w:b w:val="0"/>
+              <w:bCs w:val="0"/>
+              <w:noProof/>
+              <w:sz w:val="24"/>
+              <w:szCs w:val="24"/>
+            </w:rPr>
+          </w:pPr>
+          <w:hyperlink w:anchor="_Toc66368246" w:history="1">
             <w:r>
               <w:rPr>
                 <w:rStyle w:val="Hyperlink"/>
@@ -1279,7 +1279,7 @@
                 <w:noProof/>
                 <w:webHidden/>
               </w:rPr>
-              <w:instrText xml:space="preserve"> PAGEREF _Toc66284232 \h </w:instrText>
+              <w:instrText xml:space="preserve"> PAGEREF _Toc66368246 \h </w:instrText>
             </w:r>
             <w:r>
               <w:rPr>
@@ -1299,7 +1299,7 @@
                 <w:noProof/>
                 <w:webHidden/>
               </w:rPr>
-              <w:t>15</w:t>
+              <w:t>16</w:t>
             </w:r>
             <w:r>
               <w:rPr>
@@ -1325,7 +1325,7 @@
               <w:noProof/>
             </w:rPr>
           </w:pPr>
-          <w:hyperlink w:anchor="_Toc66284233" w:history="1">
+          <w:hyperlink w:anchor="_Toc66368247" w:history="1">
             <w:r>
               <w:rPr>
                 <w:rStyle w:val="Hyperlink"/>
@@ -1352,80 +1352,7 @@
                 <w:noProof/>
                 <w:webHidden/>
               </w:rPr>
-              <w:instrText xml:space="preserve"> PAGEREF _Toc66284233 \h </w:instrText>
-            </w:r>
-            <w:r>
-              <w:rPr>
-                <w:noProof/>
-                <w:webHidden/>
-              </w:rPr>
-            </w:r>
-            <w:r>
-              <w:rPr>
-                <w:noProof/>
-                <w:webHidden/>
-              </w:rPr>
-              <w:fldChar w:fldCharType="separate"/>
-            </w:r>
-            <w:r>
-              <w:rPr>
-                <w:noProof/>
-                <w:webHidden/>
-              </w:rPr>
-              <w:t>18</w:t>
-            </w:r>
-            <w:r>
-              <w:rPr>
-                <w:noProof/>
-                <w:webHidden/>
-              </w:rPr>
-              <w:fldChar w:fldCharType="end"/>
-            </w:r>
-          </w:hyperlink>
-        </w:p>
-        <w:p>
-          <w:pPr>
-            <w:pStyle w:val="TOC1"/>
-            <w:tabs>
-              <w:tab w:val="right" w:leader="dot" w:pos="12950"/>
-            </w:tabs>
-            <w:rPr>
-              <w:rFonts w:eastAsiaTheme="minorEastAsia" w:cstheme="minorBidi"/>
-              <w:b w:val="0"/>
-              <w:bCs w:val="0"/>
-              <w:i w:val="0"/>
-              <w:iCs w:val="0"/>
-              <w:noProof/>
-            </w:rPr>
-          </w:pPr>
-          <w:hyperlink w:anchor="_Toc66284234" w:history="1">
-            <w:r>
-              <w:rPr>
-                <w:rStyle w:val="Hyperlink"/>
-                <w:noProof/>
-              </w:rPr>
-              <w:t>Appendix B.  Example Container CM Workflows for Developers</w:t>
-            </w:r>
-            <w:r>
-              <w:rPr>
-                <w:noProof/>
-                <w:webHidden/>
-              </w:rPr>
-              <w:tab/>
-            </w:r>
-            <w:r>
-              <w:rPr>
-                <w:noProof/>
-                <w:webHidden/>
-              </w:rPr>
-              <w:fldChar w:fldCharType="begin"/>
-            </w:r>
-            <w:r>
-              <w:rPr>
-                <w:noProof/>
-                <w:webHidden/>
-              </w:rPr>
-              <w:instrText xml:space="preserve"> PAGEREF _Toc66284234 \h </w:instrText>
+              <w:instrText xml:space="preserve"> PAGEREF _Toc66368247 \h </w:instrText>
             </w:r>
             <w:r>
               <w:rPr>
@@ -1457,6 +1384,79 @@
           </w:hyperlink>
         </w:p>
         <w:p>
+          <w:pPr>
+            <w:pStyle w:val="TOC1"/>
+            <w:tabs>
+              <w:tab w:val="right" w:leader="dot" w:pos="12950"/>
+            </w:tabs>
+            <w:rPr>
+              <w:rFonts w:eastAsiaTheme="minorEastAsia" w:cstheme="minorBidi"/>
+              <w:b w:val="0"/>
+              <w:bCs w:val="0"/>
+              <w:i w:val="0"/>
+              <w:iCs w:val="0"/>
+              <w:noProof/>
+            </w:rPr>
+          </w:pPr>
+          <w:hyperlink w:anchor="_Toc66368248" w:history="1">
+            <w:r>
+              <w:rPr>
+                <w:rStyle w:val="Hyperlink"/>
+                <w:noProof/>
+              </w:rPr>
+              <w:t>Appendix B.  Example Container CM Workflows for Developers</w:t>
+            </w:r>
+            <w:r>
+              <w:rPr>
+                <w:noProof/>
+                <w:webHidden/>
+              </w:rPr>
+              <w:tab/>
+            </w:r>
+            <w:r>
+              <w:rPr>
+                <w:noProof/>
+                <w:webHidden/>
+              </w:rPr>
+              <w:fldChar w:fldCharType="begin"/>
+            </w:r>
+            <w:r>
+              <w:rPr>
+                <w:noProof/>
+                <w:webHidden/>
+              </w:rPr>
+              <w:instrText xml:space="preserve"> PAGEREF _Toc66368248 \h </w:instrText>
+            </w:r>
+            <w:r>
+              <w:rPr>
+                <w:noProof/>
+                <w:webHidden/>
+              </w:rPr>
+            </w:r>
+            <w:r>
+              <w:rPr>
+                <w:noProof/>
+                <w:webHidden/>
+              </w:rPr>
+              <w:fldChar w:fldCharType="separate"/>
+            </w:r>
+            <w:r>
+              <w:rPr>
+                <w:noProof/>
+                <w:webHidden/>
+              </w:rPr>
+              <w:t>20</w:t>
+            </w:r>
+            <w:r>
+              <w:rPr>
+                <w:noProof/>
+                <w:webHidden/>
+              </w:rPr>
+              <w:fldChar w:fldCharType="end"/>
+            </w:r>
+          </w:hyperlink>
+        </w:p>
+        <w:p>
           <w:r>
             <w:rPr>
               <w:b/>
@@ -1468,6 +1468,496 @@
         </w:p>
       </w:sdtContent>
     </w:sdt>
+    <w:p>
+      <w:pPr>
+        <w:pBdr>
+          <w:top w:val="nil"/>
+          <w:left w:val="nil"/>
+          <w:bottom w:val="nil"/>
+          <w:right w:val="nil"/>
+          <w:between w:val="nil"/>
+          <w:bar w:val="nil"/>
+        </w:pBdr>
+      </w:pPr>
+      <w:r>
+        <w:br w:type="page"/>
+      </w:r>
+    </w:p>
+    <w:tbl>
+      <w:tblPr>
+        <w:tblW w:w="9360" w:type="dxa"/>
+        <w:tblInd w:w="108" w:type="dxa"/>
+        <w:tblLayout w:type="fixed"/>
+        <w:tblLook w:val="0000" w:firstRow="0" w:lastRow="0" w:firstColumn="0" w:lastColumn="0" w:noHBand="0" w:noVBand="0"/>
+      </w:tblPr>
+      <w:tblGrid>
+        <w:gridCol w:w="896"/>
+        <w:gridCol w:w="1804"/>
+        <w:gridCol w:w="1440"/>
+        <w:gridCol w:w="5220"/>
+      </w:tblGrid>
+      <w:tr>
+        <w:trPr>
+          <w:cantSplit/>
+          <w:trHeight w:val="264"/>
+          <w:tblHeader/>
+        </w:trPr>
+        <w:tc>
+          <w:tcPr>
+            <w:tcW w:w="9360" w:type="dxa"/>
+            <w:gridSpan w:val="4"/>
+            <w:tcBorders>
+              <w:bottom w:val="single" w:sz="6" w:space="0" w:color="auto"/>
+            </w:tcBorders>
+          </w:tcPr>
+          <w:p>
+            <w:pPr>
+              <w:pStyle w:val="Header"/>
+              <w:tabs>
+                <w:tab w:val="clear" w:pos="4320"/>
+                <w:tab w:val="clear" w:pos="8640"/>
+              </w:tabs>
+              <w:rPr>
+                <w:rFonts w:ascii="Arial" w:hAnsi="Arial"/>
+                <w:b/>
+                <w:sz w:val="16"/>
+              </w:rPr>
+            </w:pPr>
+          </w:p>
+        </w:tc>
+      </w:tr>
+      <w:tr>
+        <w:trPr>
+          <w:trHeight w:val="651"/>
+          <w:tblHeader/>
+        </w:trPr>
+        <w:tc>
+          <w:tcPr>
+            <w:tcW w:w="896" w:type="dxa"/>
+            <w:tcBorders>
+              <w:top w:val="single" w:sz="6" w:space="0" w:color="auto"/>
+              <w:left w:val="single" w:sz="6" w:space="0" w:color="auto"/>
+              <w:bottom w:val="single" w:sz="6" w:space="0" w:color="auto"/>
+              <w:right w:val="single" w:sz="6" w:space="0" w:color="auto"/>
+            </w:tcBorders>
+            <w:shd w:val="clear" w:color="auto" w:fill="C0C0C0"/>
+          </w:tcPr>
+          <w:p>
+            <w:pPr>
+              <w:pStyle w:val="Header"/>
+              <w:tabs>
+                <w:tab w:val="clear" w:pos="4320"/>
+                <w:tab w:val="clear" w:pos="8640"/>
+              </w:tabs>
+              <w:spacing w:before="60" w:after="60"/>
+              <w:jc w:val="center"/>
+              <w:rPr>
+                <w:rFonts w:ascii="Arial" w:hAnsi="Arial"/>
+                <w:b/>
+                <w:sz w:val="18"/>
+              </w:rPr>
+            </w:pPr>
+            <w:r>
+              <w:rPr>
+                <w:rFonts w:ascii="Arial" w:hAnsi="Arial"/>
+                <w:b/>
+                <w:sz w:val="18"/>
+              </w:rPr>
+              <w:t>Version</w:t>
+            </w:r>
+          </w:p>
+        </w:tc>
+        <w:tc>
+          <w:tcPr>
+            <w:tcW w:w="1804" w:type="dxa"/>
+            <w:tcBorders>
+              <w:top w:val="single" w:sz="6" w:space="0" w:color="auto"/>
+              <w:left w:val="single" w:sz="6" w:space="0" w:color="auto"/>
+              <w:bottom w:val="single" w:sz="6" w:space="0" w:color="auto"/>
+              <w:right w:val="single" w:sz="6" w:space="0" w:color="auto"/>
+            </w:tcBorders>
+            <w:shd w:val="clear" w:color="auto" w:fill="C0C0C0"/>
+          </w:tcPr>
+          <w:p>
+            <w:pPr>
+              <w:pStyle w:val="Header"/>
+              <w:tabs>
+                <w:tab w:val="clear" w:pos="4320"/>
+                <w:tab w:val="clear" w:pos="8640"/>
+              </w:tabs>
+              <w:spacing w:before="60" w:after="60"/>
+              <w:jc w:val="center"/>
+              <w:rPr>
+                <w:rFonts w:ascii="Arial" w:hAnsi="Arial"/>
+                <w:b/>
+                <w:sz w:val="18"/>
+              </w:rPr>
+            </w:pPr>
+            <w:r>
+              <w:rPr>
+                <w:rFonts w:ascii="Arial" w:hAnsi="Arial"/>
+                <w:b/>
+                <w:sz w:val="18"/>
+              </w:rPr>
+              <w:t>Changed By:</w:t>
+            </w:r>
+          </w:p>
+        </w:tc>
+        <w:tc>
+          <w:tcPr>
+            <w:tcW w:w="1440" w:type="dxa"/>
+            <w:tcBorders>
+              <w:top w:val="single" w:sz="6" w:space="0" w:color="auto"/>
+              <w:left w:val="single" w:sz="6" w:space="0" w:color="auto"/>
+              <w:bottom w:val="single" w:sz="6" w:space="0" w:color="auto"/>
+              <w:right w:val="single" w:sz="6" w:space="0" w:color="auto"/>
+            </w:tcBorders>
+            <w:shd w:val="clear" w:color="auto" w:fill="C0C0C0"/>
+          </w:tcPr>
+          <w:p>
+            <w:pPr>
+              <w:pStyle w:val="Header"/>
+              <w:tabs>
+                <w:tab w:val="clear" w:pos="4320"/>
+                <w:tab w:val="clear" w:pos="8640"/>
+              </w:tabs>
+              <w:spacing w:before="60" w:after="60"/>
+              <w:jc w:val="center"/>
+              <w:rPr>
+                <w:rFonts w:ascii="Arial" w:hAnsi="Arial"/>
+                <w:b/>
+                <w:sz w:val="18"/>
+              </w:rPr>
+            </w:pPr>
+            <w:r>
+              <w:rPr>
+                <w:rFonts w:ascii="Arial" w:hAnsi="Arial"/>
+                <w:b/>
+                <w:sz w:val="18"/>
+              </w:rPr>
+              <w:t xml:space="preserve">Date </w:t>
+            </w:r>
+          </w:p>
+          <w:p>
+            <w:pPr>
+              <w:pStyle w:val="Header"/>
+              <w:tabs>
+                <w:tab w:val="clear" w:pos="4320"/>
+                <w:tab w:val="clear" w:pos="8640"/>
+              </w:tabs>
+              <w:spacing w:before="60" w:after="60"/>
+              <w:jc w:val="center"/>
+              <w:rPr>
+                <w:rFonts w:ascii="Arial" w:hAnsi="Arial"/>
+                <w:b/>
+                <w:sz w:val="16"/>
+              </w:rPr>
+            </w:pPr>
+            <w:r>
+              <w:rPr>
+                <w:rFonts w:ascii="Arial" w:hAnsi="Arial"/>
+                <w:b/>
+                <w:sz w:val="16"/>
+              </w:rPr>
+              <w:t>(MM/DD/YYYY)</w:t>
+            </w:r>
+          </w:p>
+        </w:tc>
+        <w:tc>
+          <w:tcPr>
+            <w:tcW w:w="5220" w:type="dxa"/>
+            <w:tcBorders>
+              <w:top w:val="single" w:sz="6" w:space="0" w:color="auto"/>
+              <w:left w:val="single" w:sz="6" w:space="0" w:color="auto"/>
+              <w:bottom w:val="single" w:sz="6" w:space="0" w:color="auto"/>
+              <w:right w:val="single" w:sz="6" w:space="0" w:color="auto"/>
+            </w:tcBorders>
+            <w:shd w:val="clear" w:color="auto" w:fill="C0C0C0"/>
+          </w:tcPr>
+          <w:p>
+            <w:pPr>
+              <w:pStyle w:val="Header"/>
+              <w:tabs>
+                <w:tab w:val="clear" w:pos="4320"/>
+                <w:tab w:val="clear" w:pos="8640"/>
+              </w:tabs>
+              <w:spacing w:before="60" w:after="60"/>
+              <w:jc w:val="center"/>
+              <w:rPr>
+                <w:rFonts w:ascii="Arial" w:hAnsi="Arial"/>
+                <w:b/>
+                <w:sz w:val="18"/>
+              </w:rPr>
+            </w:pPr>
+            <w:r>
+              <w:rPr>
+                <w:rFonts w:ascii="Arial" w:hAnsi="Arial"/>
+                <w:b/>
+                <w:sz w:val="18"/>
+              </w:rPr>
+              <w:t>Comments</w:t>
+            </w:r>
+          </w:p>
+        </w:tc>
+      </w:tr>
+      <w:tr>
+        <w:trPr>
+          <w:trHeight w:val="357"/>
+        </w:trPr>
+        <w:tc>
+          <w:tcPr>
+            <w:tcW w:w="896" w:type="dxa"/>
+            <w:tcBorders>
+              <w:top w:val="single" w:sz="6" w:space="0" w:color="auto"/>
+              <w:left w:val="single" w:sz="6" w:space="0" w:color="auto"/>
+              <w:bottom w:val="single" w:sz="6" w:space="0" w:color="auto"/>
+              <w:right w:val="single" w:sz="6" w:space="0" w:color="auto"/>
+            </w:tcBorders>
+          </w:tcPr>
+          <w:p>
+            <w:pPr>
+              <w:pStyle w:val="ATableText"/>
+              <w:jc w:val="center"/>
+            </w:pPr>
+            <w:r>
+              <w:t>1.0</w:t>
+            </w:r>
+          </w:p>
+        </w:tc>
+        <w:tc>
+          <w:tcPr>
+            <w:tcW w:w="1804" w:type="dxa"/>
+            <w:tcBorders>
+              <w:top w:val="single" w:sz="6" w:space="0" w:color="auto"/>
+              <w:left w:val="single" w:sz="6" w:space="0" w:color="auto"/>
+              <w:bottom w:val="single" w:sz="6" w:space="0" w:color="auto"/>
+              <w:right w:val="single" w:sz="6" w:space="0" w:color="auto"/>
+            </w:tcBorders>
+          </w:tcPr>
+          <w:p>
+            <w:pPr>
+              <w:pStyle w:val="ATableText"/>
+              <w:jc w:val="center"/>
+            </w:pPr>
+            <w:r>
+              <w:t xml:space="preserve">Glenn </w:t>
+            </w:r>
+            <w:proofErr w:type="spellStart"/>
+            <w:r>
+              <w:t>Tamkin</w:t>
+            </w:r>
+            <w:proofErr w:type="spellEnd"/>
+          </w:p>
+        </w:tc>
+        <w:tc>
+          <w:tcPr>
+            <w:tcW w:w="1440" w:type="dxa"/>
+            <w:tcBorders>
+              <w:top w:val="single" w:sz="6" w:space="0" w:color="auto"/>
+              <w:left w:val="single" w:sz="6" w:space="0" w:color="auto"/>
+              <w:bottom w:val="single" w:sz="6" w:space="0" w:color="auto"/>
+              <w:right w:val="single" w:sz="6" w:space="0" w:color="auto"/>
+            </w:tcBorders>
+          </w:tcPr>
+          <w:p>
+            <w:pPr>
+              <w:pStyle w:val="ATableText"/>
+            </w:pPr>
+            <w:r>
+              <w:t>0</w:t>
+            </w:r>
+            <w:r>
+              <w:t>3</w:t>
+            </w:r>
+            <w:r>
+              <w:t>/</w:t>
+            </w:r>
+            <w:r>
+              <w:t>11</w:t>
+            </w:r>
+            <w:r>
+              <w:t>/20</w:t>
+            </w:r>
+            <w:r>
+              <w:t>21</w:t>
+            </w:r>
+          </w:p>
+        </w:tc>
+        <w:tc>
+          <w:tcPr>
+            <w:tcW w:w="5220" w:type="dxa"/>
+            <w:tcBorders>
+              <w:top w:val="single" w:sz="6" w:space="0" w:color="auto"/>
+              <w:left w:val="single" w:sz="6" w:space="0" w:color="auto"/>
+              <w:bottom w:val="single" w:sz="6" w:space="0" w:color="auto"/>
+              <w:right w:val="single" w:sz="6" w:space="0" w:color="auto"/>
+            </w:tcBorders>
+          </w:tcPr>
+          <w:p>
+            <w:pPr>
+              <w:pStyle w:val="ATableText"/>
+            </w:pPr>
+            <w:r>
+              <w:t>Initial Draft</w:t>
+            </w:r>
+          </w:p>
+        </w:tc>
+      </w:tr>
+      <w:tr>
+        <w:trPr>
+          <w:trHeight w:val="357"/>
+        </w:trPr>
+        <w:tc>
+          <w:tcPr>
+            <w:tcW w:w="896" w:type="dxa"/>
+            <w:tcBorders>
+              <w:top w:val="single" w:sz="6" w:space="0" w:color="auto"/>
+              <w:left w:val="single" w:sz="6" w:space="0" w:color="auto"/>
+              <w:bottom w:val="single" w:sz="6" w:space="0" w:color="auto"/>
+              <w:right w:val="single" w:sz="6" w:space="0" w:color="auto"/>
+            </w:tcBorders>
+          </w:tcPr>
+          <w:p>
+            <w:pPr>
+              <w:pStyle w:val="ATableText"/>
+              <w:jc w:val="center"/>
+            </w:pPr>
+          </w:p>
+        </w:tc>
+        <w:tc>
+          <w:tcPr>
+            <w:tcW w:w="1804" w:type="dxa"/>
+            <w:tcBorders>
+              <w:top w:val="single" w:sz="6" w:space="0" w:color="auto"/>
+              <w:left w:val="single" w:sz="6" w:space="0" w:color="auto"/>
+              <w:bottom w:val="single" w:sz="6" w:space="0" w:color="auto"/>
+              <w:right w:val="single" w:sz="6" w:space="0" w:color="auto"/>
+            </w:tcBorders>
+          </w:tcPr>
+          <w:p>
+            <w:pPr>
+              <w:pStyle w:val="ATableText"/>
+              <w:jc w:val="center"/>
+            </w:pPr>
+          </w:p>
+        </w:tc>
+        <w:tc>
+          <w:tcPr>
+            <w:tcW w:w="1440" w:type="dxa"/>
+            <w:tcBorders>
+              <w:top w:val="single" w:sz="6" w:space="0" w:color="auto"/>
+              <w:left w:val="single" w:sz="6" w:space="0" w:color="auto"/>
+              <w:bottom w:val="single" w:sz="6" w:space="0" w:color="auto"/>
+              <w:right w:val="single" w:sz="6" w:space="0" w:color="auto"/>
+            </w:tcBorders>
+          </w:tcPr>
+          <w:p>
+            <w:pPr>
+              <w:pStyle w:val="ATableText"/>
+            </w:pPr>
+          </w:p>
+        </w:tc>
+        <w:tc>
+          <w:tcPr>
+            <w:tcW w:w="5220" w:type="dxa"/>
+            <w:tcBorders>
+              <w:top w:val="single" w:sz="6" w:space="0" w:color="auto"/>
+              <w:left w:val="single" w:sz="6" w:space="0" w:color="auto"/>
+              <w:bottom w:val="single" w:sz="6" w:space="0" w:color="auto"/>
+              <w:right w:val="single" w:sz="6" w:space="0" w:color="auto"/>
+            </w:tcBorders>
+          </w:tcPr>
+          <w:p>
+            <w:pPr>
+              <w:pStyle w:val="ATableText"/>
+            </w:pPr>
+          </w:p>
+        </w:tc>
+      </w:tr>
+      <w:tr>
+        <w:trPr>
+          <w:trHeight w:val="357"/>
+        </w:trPr>
+        <w:tc>
+          <w:tcPr>
+            <w:tcW w:w="896" w:type="dxa"/>
+            <w:tcBorders>
+              <w:top w:val="single" w:sz="6" w:space="0" w:color="auto"/>
+              <w:left w:val="single" w:sz="6" w:space="0" w:color="auto"/>
+              <w:bottom w:val="single" w:sz="6" w:space="0" w:color="auto"/>
+              <w:right w:val="single" w:sz="6" w:space="0" w:color="auto"/>
+            </w:tcBorders>
+          </w:tcPr>
+          <w:p>
+            <w:pPr>
+              <w:pStyle w:val="ATableText"/>
+              <w:jc w:val="center"/>
+            </w:pPr>
+          </w:p>
+        </w:tc>
+        <w:tc>
+          <w:tcPr>
+            <w:tcW w:w="1804" w:type="dxa"/>
+            <w:tcBorders>
+              <w:top w:val="single" w:sz="6" w:space="0" w:color="auto"/>
+              <w:left w:val="single" w:sz="6" w:space="0" w:color="auto"/>
+              <w:bottom w:val="single" w:sz="6" w:space="0" w:color="auto"/>
+              <w:right w:val="single" w:sz="6" w:space="0" w:color="auto"/>
+            </w:tcBorders>
+          </w:tcPr>
+          <w:p>
+            <w:pPr>
+              <w:pStyle w:val="ATableText"/>
+              <w:jc w:val="center"/>
+            </w:pPr>
+          </w:p>
+        </w:tc>
+        <w:tc>
+          <w:tcPr>
+            <w:tcW w:w="1440" w:type="dxa"/>
+            <w:tcBorders>
+              <w:top w:val="single" w:sz="6" w:space="0" w:color="auto"/>
+              <w:left w:val="single" w:sz="6" w:space="0" w:color="auto"/>
+              <w:bottom w:val="single" w:sz="6" w:space="0" w:color="auto"/>
+              <w:right w:val="single" w:sz="6" w:space="0" w:color="auto"/>
+            </w:tcBorders>
+          </w:tcPr>
+          <w:p>
+            <w:pPr>
+              <w:pStyle w:val="ATableText"/>
+            </w:pPr>
+          </w:p>
+        </w:tc>
+        <w:tc>
+          <w:tcPr>
+            <w:tcW w:w="5220" w:type="dxa"/>
+            <w:tcBorders>
+              <w:top w:val="single" w:sz="6" w:space="0" w:color="auto"/>
+              <w:left w:val="single" w:sz="6" w:space="0" w:color="auto"/>
+              <w:bottom w:val="single" w:sz="6" w:space="0" w:color="auto"/>
+              <w:right w:val="single" w:sz="6" w:space="0" w:color="auto"/>
+            </w:tcBorders>
+          </w:tcPr>
+          <w:p>
+            <w:pPr>
+              <w:pStyle w:val="ATableText"/>
+            </w:pPr>
+          </w:p>
+        </w:tc>
+      </w:tr>
+    </w:tbl>
+    <w:p>
+      <w:pPr>
+        <w:pBdr>
+          <w:top w:val="nil"/>
+          <w:left w:val="nil"/>
+          <w:bottom w:val="nil"/>
+          <w:right w:val="nil"/>
+          <w:between w:val="nil"/>
+          <w:bar w:val="nil"/>
+        </w:pBdr>
+      </w:pPr>
+    </w:p>
     <w:p>
       <w:pPr>
         <w:pBdr>
@@ -1495,6 +1985,21 @@
         </w:rPr>
       </w:pPr>
       <w:r>
+        <w:rPr>
+          <w:rFonts w:ascii="Helvetica Neue" w:eastAsia="Arial Unicode MS" w:hAnsi="Helvetica Neue" w:cs="Arial Unicode MS"/>
+          <w:b/>
+          <w:bCs/>
+          <w:color w:val="000000"/>
+          <w:sz w:val="32"/>
+          <w:szCs w:val="32"/>
+          <w:u w:color="000000"/>
+          <w:bdr w:val="nil"/>
+          <w14:textOutline w14:w="0" w14:cap="flat" w14:cmpd="sng" w14:algn="ctr">
+            <w14:noFill/>
+            <w14:prstDash w14:val="solid"/>
+            <w14:bevel/>
+          </w14:textOutline>
+        </w:rPr>
         <w:br w:type="page"/>
       </w:r>
     </w:p>
@@ -1502,7 +2007,7 @@
       <w:pPr>
         <w:pStyle w:val="Heading2"/>
       </w:pPr>
-      <w:bookmarkStart w:id="1" w:name="_Toc66284217"/>
+      <w:bookmarkStart w:id="1" w:name="_Toc66368231"/>
       <w:r>
         <w:lastRenderedPageBreak/>
         <w:t xml:space="preserve">1.1 </w:t>
@@ -1550,10 +2055,76 @@
     </w:p>
     <w:p/>
     <w:p>
+      <w:r>
+        <w:t xml:space="preserve">The containers that are described herein are hosted on the ADAPT platform.  They are accessed via a suite of virtual machines (VMs) on ADAPT and are typically referred </w:t>
+      </w:r>
+      <w:r>
+        <w:t xml:space="preserve">to </w:t>
+      </w:r>
+      <w:r>
+        <w:t xml:space="preserve">by names such as dsg101 and dsg103.  </w:t>
+      </w:r>
+      <w:r>
+        <w:t>T</w:t>
+      </w:r>
+      <w:r>
+        <w:t xml:space="preserve">his </w:t>
+      </w:r>
+      <w:r>
+        <w:t xml:space="preserve">specific </w:t>
+      </w:r>
+      <w:r>
+        <w:t>collection of VMs is part of the ILAB container workflow, but th</w:t>
+      </w:r>
+      <w:r>
+        <w:t>is</w:t>
+      </w:r>
+      <w:r>
+        <w:t xml:space="preserve"> suite will </w:t>
+      </w:r>
+      <w:r>
+        <w:t xml:space="preserve">continue to </w:t>
+      </w:r>
+      <w:r>
+        <w:t>evolve moving forward.</w:t>
+      </w:r>
+      <w:r>
+        <w:t xml:space="preserve">  These </w:t>
+      </w:r>
+      <w:r>
+        <w:t xml:space="preserve">64-bit </w:t>
+      </w:r>
+      <w:r>
+        <w:t xml:space="preserve">VMs </w:t>
+      </w:r>
+      <w:r>
+        <w:t xml:space="preserve">consist of ten CPUs with Intel Core Processors (Skylake) </w:t>
+      </w:r>
+      <w:r>
+        <w:t xml:space="preserve">and </w:t>
+      </w:r>
+      <w:r>
+        <w:t>118G RAM.</w:t>
+      </w:r>
+      <w:r>
+        <w:t xml:space="preserve">  Singularity is also installed and required to run these containers on the ADAPT VMs.  This VM configuration is typical for ADAPT, but not required to execute the ILAB containers.  Any platform </w:t>
+      </w:r>
+      <w:r>
+        <w:t>capable of hosting Singularity</w:t>
+      </w:r>
+      <w:r>
+        <w:t xml:space="preserve"> can host ILAB containers</w:t>
+      </w:r>
+      <w:r>
+        <w:t>.</w:t>
+      </w:r>
+    </w:p>
+    <w:p/>
+    <w:p>
       <w:pPr>
         <w:pStyle w:val="Heading2"/>
       </w:pPr>
-      <w:bookmarkStart w:id="2" w:name="_Toc66284218"/>
+      <w:bookmarkStart w:id="2" w:name="_Toc66368232"/>
       <w:r>
         <w:t xml:space="preserve">2.1 </w:t>
       </w:r>
@@ -2100,6 +2671,7 @@
           <w:sz w:val="20"/>
           <w:szCs w:val="20"/>
         </w:rPr>
+        <w:lastRenderedPageBreak/>
         <w:t xml:space="preserve">[iluser@dsg101 </w:t>
       </w:r>
       <w:proofErr w:type="gramStart"/>
@@ -2786,7 +3358,6 @@
           <w:sz w:val="20"/>
           <w:szCs w:val="20"/>
         </w:rPr>
-        <w:lastRenderedPageBreak/>
         <w:t>-</w:t>
       </w:r>
       <w:proofErr w:type="spellStart"/>
@@ -4711,7 +5282,7 @@
       <w:pPr>
         <w:pStyle w:val="Heading3"/>
       </w:pPr>
-      <w:bookmarkStart w:id="3" w:name="_Toc66284219"/>
+      <w:bookmarkStart w:id="3" w:name="_Toc66368233"/>
       <w:r>
         <w:t xml:space="preserve">2.1.1 </w:t>
       </w:r>
@@ -5626,7 +6197,22 @@
         <w:pStyle w:val="Heading3"/>
       </w:pPr>
       <w:bookmarkStart w:id="6" w:name="_Toc65159900"/>
-      <w:bookmarkStart w:id="7" w:name="_Toc66284220"/>
+    </w:p>
+    <w:p>
+      <w:pPr>
+        <w:pStyle w:val="Heading3"/>
+      </w:pPr>
+    </w:p>
+    <w:p>
+      <w:pPr>
+        <w:pStyle w:val="Heading3"/>
+      </w:pPr>
+    </w:p>
+    <w:p>
+      <w:pPr>
+        <w:pStyle w:val="Heading3"/>
+      </w:pPr>
+      <w:bookmarkStart w:id="7" w:name="_Toc66368234"/>
       <w:r>
         <w:rPr>
           <w:noProof/>
@@ -6238,7 +6824,7 @@
         <w:pStyle w:val="Heading3"/>
       </w:pPr>
       <w:bookmarkStart w:id="8" w:name="_Toc65159901"/>
-      <w:bookmarkStart w:id="9" w:name="_Toc66284221"/>
+      <w:bookmarkStart w:id="9" w:name="_Toc66368235"/>
       <w:r>
         <w:rPr>
           <w:noProof/>
@@ -6591,7 +7177,7 @@
         <w:pStyle w:val="Heading3"/>
       </w:pPr>
       <w:bookmarkStart w:id="10" w:name="_Toc65159902"/>
-      <w:bookmarkStart w:id="11" w:name="_Toc66284222"/>
+      <w:bookmarkStart w:id="11" w:name="_Toc66368236"/>
       <w:r>
         <w:rPr>
           <w:noProof/>
@@ -6776,7 +7362,7 @@
         <w:pStyle w:val="Heading3"/>
       </w:pPr>
       <w:bookmarkStart w:id="12" w:name="_Toc65159903"/>
-      <w:bookmarkStart w:id="13" w:name="_Toc66284223"/>
+      <w:bookmarkStart w:id="13" w:name="_Toc66368237"/>
       <w:r>
         <w:rPr>
           <w:noProof/>
@@ -6893,7 +7479,7 @@
       <w:pPr>
         <w:pStyle w:val="Heading3"/>
       </w:pPr>
-      <w:bookmarkStart w:id="14" w:name="_Toc66284224"/>
+      <w:bookmarkStart w:id="14" w:name="_Toc66368238"/>
       <w:r>
         <w:t>2.1.2 Container Naming Conventions</w:t>
       </w:r>
@@ -7144,7 +7730,11 @@
         <w:t>cisto-data-science-3.0.0.simg</w:t>
       </w:r>
       <w:r>
-        <w:t>, the entire Python ecosystem is also accessible.</w:t>
+        <w:t xml:space="preserve">, the </w:t>
+      </w:r>
+      <w:r>
+        <w:lastRenderedPageBreak/>
+        <w:t>entire Python ecosystem is also accessible.</w:t>
       </w:r>
       <w:r>
         <w:t xml:space="preserve">  Each container definition file</w:t>
@@ -7242,9 +7832,8 @@
         <w:pStyle w:val="Heading3"/>
       </w:pPr>
       <w:bookmarkStart w:id="15" w:name="_Ref65058812"/>
-      <w:bookmarkStart w:id="16" w:name="_Toc66284225"/>
-      <w:r>
-        <w:lastRenderedPageBreak/>
+      <w:bookmarkStart w:id="16" w:name="_Toc66368239"/>
+      <w:r>
         <w:t>2.1.</w:t>
       </w:r>
       <w:r>
@@ -7316,16 +7905,7 @@
     </w:p>
     <w:p>
       <w:r>
-        <w:t xml:space="preserve">Regarding version numbers, </w:t>
-      </w:r>
-      <w:r>
-        <w:t>a</w:t>
-      </w:r>
-      <w:r>
-        <w:t>pplication-specific containers are suffixed with the Git tag that was generated by the developer during the corresponding software release.</w:t>
-      </w:r>
-      <w:r>
-        <w:t xml:space="preserve">  G</w:t>
+        <w:t>Regarding version numbers, application-specific containers are suffixed with the Git tag that was generated by the developer during the corresponding software release.  G</w:t>
       </w:r>
       <w:r>
         <w:t xml:space="preserve">eneral-purpose </w:t>
@@ -7720,7 +8300,15 @@
           <w:rStyle w:val="Hyperlink"/>
           <w:u w:val="none"/>
         </w:rPr>
-        <w:t xml:space="preserve">  Figure 4, which illustrates the new layout of the ILAB repositories and contents, summarizes the new rules for container management.  Note that the concept of </w:t>
+        <w:t xml:space="preserve">  Figure 4, which illustrates </w:t>
+      </w:r>
+      <w:r>
+        <w:rPr>
+          <w:rStyle w:val="Hyperlink"/>
+          <w:u w:val="none"/>
+        </w:rPr>
+        <w:lastRenderedPageBreak/>
+        <w:t xml:space="preserve">the new layout of the ILAB repositories and contents, summarizes the new rules for container management.  Note that the concept of </w:t>
       </w:r>
       <w:r>
         <w:rPr>
@@ -7783,29 +8371,14 @@
           <w:bar w:val="nil"/>
         </w:pBdr>
       </w:pPr>
-    </w:p>
-    <w:p>
-      <w:pPr>
-        <w:pBdr>
-          <w:top w:val="nil"/>
-          <w:left w:val="nil"/>
-          <w:bottom w:val="nil"/>
-          <w:right w:val="nil"/>
-          <w:between w:val="nil"/>
-          <w:bar w:val="nil"/>
-        </w:pBdr>
-      </w:pPr>
-    </w:p>
-    <w:p>
-      <w:pPr>
-        <w:keepNext/>
-      </w:pPr>
-      <w:r>
-        <w:lastRenderedPageBreak/>
+      <w:r>
+        <w:rPr>
+          <w:noProof/>
+        </w:rPr>
         <w:drawing>
-          <wp:inline distT="0" distB="0" distL="0" distR="0" wp14:anchorId="39151971" wp14:editId="471354A1">
-            <wp:extent cx="8229600" cy="4629150"/>
-            <wp:effectExtent l="0" t="0" r="0" b="6350"/>
+          <wp:inline distT="0" distB="0" distL="0" distR="0" wp14:anchorId="7EDA976D" wp14:editId="12D2610B">
+            <wp:extent cx="8148320" cy="4348480"/>
+            <wp:effectExtent l="0" t="0" r="5080" b="0"/>
             <wp:docPr id="11" name="Picture 11"/>
             <wp:cNvGraphicFramePr>
               <a:graphicFrameLocks xmlns:a="http://schemas.openxmlformats.org/drawingml/2006/main" noChangeAspect="1"/>
@@ -7826,7 +8399,7 @@
                   <pic:spPr>
                     <a:xfrm>
                       <a:off x="0" y="0"/>
-                      <a:ext cx="8229600" cy="4629150"/>
+                      <a:ext cx="8148320" cy="4348480"/>
                     </a:xfrm>
                     <a:prstGeom prst="rect">
                       <a:avLst/>
@@ -7841,14 +8414,6 @@
     </w:p>
     <w:p>
       <w:pPr>
-        <w:pStyle w:val="Caption"/>
-      </w:pPr>
-      <w:r>
-        <w:t>Figure 4.  Containers and Repositories</w:t>
-      </w:r>
-    </w:p>
-    <w:p>
-      <w:pPr>
         <w:pBdr>
           <w:top w:val="nil"/>
           <w:left w:val="nil"/>
@@ -7858,15 +8423,25 @@
           <w:bar w:val="nil"/>
         </w:pBdr>
       </w:pPr>
-      <w:r>
-        <w:br w:type="page"/>
+    </w:p>
+    <w:p>
+      <w:pPr>
+        <w:keepNext/>
+      </w:pPr>
+    </w:p>
+    <w:p>
+      <w:pPr>
+        <w:pStyle w:val="Caption"/>
+      </w:pPr>
+      <w:r>
+        <w:t>Figure 4.  Containers and Repositories</w:t>
       </w:r>
     </w:p>
     <w:p>
       <w:pPr>
         <w:pStyle w:val="Heading1"/>
       </w:pPr>
-      <w:bookmarkStart w:id="17" w:name="_Toc66284226"/>
+      <w:bookmarkStart w:id="17" w:name="_Toc66368240"/>
       <w:r>
         <w:lastRenderedPageBreak/>
         <w:t xml:space="preserve">3. </w:t>
@@ -8028,16 +8603,7 @@
         <w:fldChar w:fldCharType="separate"/>
       </w:r>
       <w:r>
-        <w:t xml:space="preserve">Appendix </w:t>
-      </w:r>
-      <w:r>
-        <w:t>B</w:t>
-      </w:r>
-      <w:r>
-        <w:t xml:space="preserve">.  </w:t>
-      </w:r>
-      <w:r>
-        <w:t>Example Container CM Workflows for Developers</w:t>
+        <w:t>Appendix B.  Example Container CM Workflows for Developers</w:t>
       </w:r>
       <w:r>
         <w:fldChar w:fldCharType="end"/>
@@ -8218,7 +8784,7 @@
         <w:pStyle w:val="Heading1"/>
       </w:pPr>
       <w:bookmarkStart w:id="18" w:name="_Ref65056574"/>
-      <w:bookmarkStart w:id="19" w:name="_Toc66284227"/>
+      <w:bookmarkStart w:id="19" w:name="_Toc66368241"/>
       <w:r>
         <w:t xml:space="preserve">4. </w:t>
       </w:r>
@@ -9054,7 +9620,7 @@
         </w:rPr>
         <w:br w:type="page"/>
       </w:r>
-      <w:bookmarkStart w:id="20" w:name="_Toc66284228"/>
+      <w:bookmarkStart w:id="20" w:name="_Toc66368242"/>
       <w:r>
         <w:lastRenderedPageBreak/>
         <w:t xml:space="preserve">5. </w:t>
@@ -12315,7 +12881,7 @@
       <w:pPr>
         <w:pStyle w:val="Heading1"/>
       </w:pPr>
-      <w:bookmarkStart w:id="22" w:name="_Toc66284229"/>
+      <w:bookmarkStart w:id="22" w:name="_Toc66368243"/>
       <w:r>
         <w:lastRenderedPageBreak/>
         <w:t xml:space="preserve">6. </w:t>
@@ -12330,7 +12896,7 @@
       <w:pPr>
         <w:pStyle w:val="Heading2"/>
       </w:pPr>
-      <w:bookmarkStart w:id="23" w:name="_Toc66284230"/>
+      <w:bookmarkStart w:id="23" w:name="_Toc66368244"/>
       <w:r>
         <w:t xml:space="preserve">6.1 </w:t>
       </w:r>
@@ -12771,7 +13337,7 @@
       <w:pPr>
         <w:pStyle w:val="Heading2"/>
       </w:pPr>
-      <w:bookmarkStart w:id="24" w:name="_Toc66284231"/>
+      <w:bookmarkStart w:id="24" w:name="_Toc66368245"/>
       <w:r>
         <w:t xml:space="preserve">6.2 </w:t>
       </w:r>
@@ -13851,7 +14417,7 @@
       </w:pPr>
       <w:bookmarkStart w:id="25" w:name="_Ref65058205"/>
       <w:bookmarkStart w:id="26" w:name="_Ref65059171"/>
-      <w:bookmarkStart w:id="27" w:name="_Toc66284232"/>
+      <w:bookmarkStart w:id="27" w:name="_Toc66368246"/>
       <w:r>
         <w:lastRenderedPageBreak/>
         <w:t xml:space="preserve">6.3 </w:t>
@@ -16320,7 +16886,7 @@
         <w:pStyle w:val="Heading1"/>
       </w:pPr>
       <w:bookmarkStart w:id="28" w:name="_Ref66283020"/>
-      <w:bookmarkStart w:id="29" w:name="_Toc66284233"/>
+      <w:bookmarkStart w:id="29" w:name="_Toc66368247"/>
       <w:r>
         <w:lastRenderedPageBreak/>
         <w:t>Appendix A.  Snapshot of Current ILAB Shared Repository</w:t>
@@ -16425,20 +16991,11 @@
       <w:pPr>
         <w:pStyle w:val="Heading1"/>
       </w:pPr>
-      <w:bookmarkStart w:id="30" w:name="_Toc66284234"/>
-      <w:bookmarkStart w:id="31" w:name="_Ref66284244"/>
+      <w:bookmarkStart w:id="30" w:name="_Ref66284244"/>
+      <w:bookmarkStart w:id="31" w:name="_Toc66368248"/>
       <w:r>
         <w:lastRenderedPageBreak/>
-        <w:t xml:space="preserve">Appendix </w:t>
-      </w:r>
-      <w:r>
-        <w:t>B</w:t>
-      </w:r>
-      <w:r>
-        <w:t xml:space="preserve">.  </w:t>
-      </w:r>
-      <w:r>
-        <w:t xml:space="preserve">Example </w:t>
+        <w:t xml:space="preserve">Appendix B.  Example </w:t>
       </w:r>
       <w:r>
         <w:t>Container CM</w:t>
@@ -16466,6 +17023,9 @@
         </w:rPr>
       </w:pPr>
       <w:r>
+        <w:rPr>
+          <w:noProof/>
+        </w:rPr>
         <w:drawing>
           <wp:inline distT="0" distB="0" distL="0" distR="0" wp14:anchorId="3603FC2B" wp14:editId="37B010BB">
             <wp:extent cx="8229600" cy="5191760"/>
@@ -16522,6 +17082,9 @@
         <w:br w:type="page"/>
       </w:r>
       <w:r>
+        <w:rPr>
+          <w:noProof/>
+        </w:rPr>
         <w:lastRenderedPageBreak/>
         <w:drawing>
           <wp:inline distT="0" distB="0" distL="0" distR="0" wp14:anchorId="7FBEC840" wp14:editId="6A10C9BD">
@@ -19139,6 +19702,119 @@
       </w:rPr>
     </w:lvl>
   </w:abstractNum>
+  <w:abstractNum w:abstractNumId="15" w15:restartNumberingAfterBreak="0">
+    <w:nsid w:val="7147134A"/>
+    <w:multiLevelType w:val="multilevel"/>
+    <w:tmpl w:val="0409001F"/>
+    <w:lvl w:ilvl="0">
+      <w:start w:val="1"/>
+      <w:numFmt w:val="decimal"/>
+      <w:lvlText w:val="%1."/>
+      <w:lvlJc w:val="left"/>
+      <w:pPr>
+        <w:tabs>
+          <w:tab w:val="num" w:pos="360"/>
+        </w:tabs>
+        <w:ind w:left="360" w:hanging="360"/>
+      </w:pPr>
+    </w:lvl>
+    <w:lvl w:ilvl="1">
+      <w:start w:val="1"/>
+      <w:numFmt w:val="decimal"/>
+      <w:lvlText w:val="%1.%2."/>
+      <w:lvlJc w:val="left"/>
+      <w:pPr>
+        <w:tabs>
+          <w:tab w:val="num" w:pos="792"/>
+        </w:tabs>
+        <w:ind w:left="792" w:hanging="432"/>
+      </w:pPr>
+    </w:lvl>
+    <w:lvl w:ilvl="2">
+      <w:start w:val="1"/>
+      <w:numFmt w:val="decimal"/>
+      <w:lvlText w:val="%1.%2.%3."/>
+      <w:lvlJc w:val="left"/>
+      <w:pPr>
+        <w:tabs>
+          <w:tab w:val="num" w:pos="1224"/>
+        </w:tabs>
+        <w:ind w:left="1224" w:hanging="504"/>
+      </w:pPr>
+    </w:lvl>
+    <w:lvl w:ilvl="3">
+      <w:start w:val="1"/>
+      <w:numFmt w:val="decimal"/>
+      <w:lvlText w:val="%1.%2.%3.%4."/>
+      <w:lvlJc w:val="left"/>
+      <w:pPr>
+        <w:tabs>
+          <w:tab w:val="num" w:pos="1728"/>
+        </w:tabs>
+        <w:ind w:left="1728" w:hanging="648"/>
+      </w:pPr>
+    </w:lvl>
+    <w:lvl w:ilvl="4">
+      <w:start w:val="1"/>
+      <w:numFmt w:val="decimal"/>
+      <w:lvlText w:val="%1.%2.%3.%4.%5."/>
+      <w:lvlJc w:val="left"/>
+      <w:pPr>
+        <w:tabs>
+          <w:tab w:val="num" w:pos="2232"/>
+        </w:tabs>
+        <w:ind w:left="2232" w:hanging="792"/>
+      </w:pPr>
+    </w:lvl>
+    <w:lvl w:ilvl="5">
+      <w:start w:val="1"/>
+      <w:numFmt w:val="decimal"/>
+      <w:lvlText w:val="%1.%2.%3.%4.%5.%6."/>
+      <w:lvlJc w:val="left"/>
+      <w:pPr>
+        <w:tabs>
+          <w:tab w:val="num" w:pos="2736"/>
+        </w:tabs>
+        <w:ind w:left="2736" w:hanging="936"/>
+      </w:pPr>
+    </w:lvl>
+    <w:lvl w:ilvl="6">
+      <w:start w:val="1"/>
+      <w:numFmt w:val="decimal"/>
+      <w:lvlText w:val="%1.%2.%3.%4.%5.%6.%7."/>
+      <w:lvlJc w:val="left"/>
+      <w:pPr>
+        <w:tabs>
+          <w:tab w:val="num" w:pos="3240"/>
+        </w:tabs>
+        <w:ind w:left="3240" w:hanging="1080"/>
+      </w:pPr>
+    </w:lvl>
+    <w:lvl w:ilvl="7">
+      <w:start w:val="1"/>
+      <w:numFmt w:val="decimal"/>
+      <w:lvlText w:val="%1.%2.%3.%4.%5.%6.%7.%8."/>
+      <w:lvlJc w:val="left"/>
+      <w:pPr>
+        <w:tabs>
+          <w:tab w:val="num" w:pos="3744"/>
+        </w:tabs>
+        <w:ind w:left="3744" w:hanging="1224"/>
+      </w:pPr>
+    </w:lvl>
+    <w:lvl w:ilvl="8">
+      <w:start w:val="1"/>
+      <w:numFmt w:val="decimal"/>
+      <w:lvlText w:val="%1.%2.%3.%4.%5.%6.%7.%8.%9."/>
+      <w:lvlJc w:val="left"/>
+      <w:pPr>
+        <w:tabs>
+          <w:tab w:val="num" w:pos="4320"/>
+        </w:tabs>
+        <w:ind w:left="4320" w:hanging="1440"/>
+      </w:pPr>
+    </w:lvl>
+  </w:abstractNum>
   <w:num w:numId="1">
     <w:abstractNumId w:val="13"/>
   </w:num>
@@ -19184,6 +19860,9 @@
   <w:num w:numId="15">
     <w:abstractNumId w:val="1"/>
   </w:num>
+  <w:num w:numId="16">
+    <w:abstractNumId w:val="15"/>
+  </w:num>
   <w:numIdMacAtCleanup w:val="13"/>
 </w:numbering>
 </file>
@@ -19243,7 +19922,7 @@
     <w:lsdException w:name="Normal Indent" w:semiHidden="1" w:unhideWhenUsed="1"/>
     <w:lsdException w:name="footnote text" w:semiHidden="1" w:unhideWhenUsed="1"/>
     <w:lsdException w:name="annotation text" w:semiHidden="1" w:unhideWhenUsed="1"/>
-    <w:lsdException w:name="header" w:semiHidden="1" w:unhideWhenUsed="1"/>
+    <w:lsdException w:name="header" w:semiHidden="1" w:uiPriority="0" w:unhideWhenUsed="1"/>
     <w:lsdException w:name="footer" w:semiHidden="1" w:unhideWhenUsed="1"/>
     <w:lsdException w:name="index heading" w:semiHidden="1" w:unhideWhenUsed="1"/>
     <w:lsdException w:name="caption" w:semiHidden="1" w:uiPriority="35" w:unhideWhenUsed="1" w:qFormat="1"/>
@@ -19688,6 +20367,7 @@
   <w:style w:type="character" w:default="1" w:styleId="DefaultParagraphFont">
     <w:name w:val="Default Paragraph Font"/>
     <w:uiPriority w:val="1"/>
+    <w:semiHidden/>
     <w:unhideWhenUsed/>
   </w:style>
   <w:style w:type="table" w:default="1" w:styleId="TableNormal">
@@ -20315,6 +20995,49 @@
       <w:rFonts w:eastAsia="Times New Roman"/>
       <w:sz w:val="24"/>
       <w:szCs w:val="24"/>
+      <w:bdr w:val="none" w:sz="0" w:space="0" w:color="auto"/>
+    </w:rPr>
+  </w:style>
+  <w:style w:type="paragraph" w:styleId="Header">
+    <w:name w:val="header"/>
+    <w:basedOn w:val="Normal"/>
+    <w:link w:val="HeaderChar"/>
+    <w:rsid w:val="00436753"/>
+    <w:pPr>
+      <w:tabs>
+        <w:tab w:val="center" w:pos="4320"/>
+        <w:tab w:val="right" w:pos="8640"/>
+      </w:tabs>
+    </w:pPr>
+  </w:style>
+  <w:style w:type="character" w:customStyle="1" w:styleId="HeaderChar">
+    <w:name w:val="Header Char"/>
+    <w:basedOn w:val="DefaultParagraphFont"/>
+    <w:link w:val="Header"/>
+    <w:rsid w:val="00436753"/>
+    <w:rPr>
+      <w:rFonts w:eastAsia="Times New Roman"/>
+      <w:sz w:val="24"/>
+      <w:szCs w:val="24"/>
+      <w:bdr w:val="none" w:sz="0" w:space="0" w:color="auto"/>
+    </w:rPr>
+  </w:style>
+  <w:style w:type="paragraph" w:customStyle="1" w:styleId="ATableText">
+    <w:name w:val="A_Table Text"/>
+    <w:rsid w:val="00436753"/>
+    <w:pPr>
+      <w:pBdr>
+        <w:top w:val="none" w:sz="0" w:space="0" w:color="auto"/>
+        <w:left w:val="none" w:sz="0" w:space="0" w:color="auto"/>
+        <w:bottom w:val="none" w:sz="0" w:space="0" w:color="auto"/>
+        <w:right w:val="none" w:sz="0" w:space="0" w:color="auto"/>
+        <w:between w:val="none" w:sz="0" w:space="0" w:color="auto"/>
+        <w:bar w:val="none" w:sz="0" w:color="auto"/>
+      </w:pBdr>
+      <w:spacing w:before="60" w:after="60"/>
+    </w:pPr>
+    <w:rPr>
+      <w:rFonts w:ascii="Arial" w:eastAsia="Times New Roman" w:hAnsi="Arial"/>
       <w:bdr w:val="none" w:sz="0" w:space="0" w:color="auto"/>
     </w:rPr>
   </w:style>

</xml_diff>